<commit_message>
Update to final version
</commit_message>
<xml_diff>
--- a/discrecion.docx
+++ b/discrecion.docx
@@ -36,21 +36,7 @@
         <w:rPr>
           <w:rFonts w:ascii="Arial" w:hAnsi="Arial" w:cs="Arial"/>
         </w:rPr>
-        <w:t xml:space="preserve">I composed this piece for members of TAK ensemble during the Fall semester 2021. From the start I knew I wanted to work on a piece that involved setting up a series of constraints but that left room enough for the performers to explore the space thus created. I wanted to explore the “space” metaphor not as a 3-dimensional cartesian plane (which may have involved overly determining performance parameters) but as a space whose meaning is given by a process of shared embodying. I was interested in allowing </w:t>
-      </w:r>
-      <w:proofErr w:type="gramStart"/>
-      <w:r>
-        <w:rPr>
-          <w:rFonts w:ascii="Arial" w:hAnsi="Arial" w:cs="Arial"/>
-        </w:rPr>
-        <w:t>an</w:t>
-      </w:r>
-      <w:proofErr w:type="gramEnd"/>
-      <w:r>
-        <w:rPr>
-          <w:rFonts w:ascii="Arial" w:hAnsi="Arial" w:cs="Arial"/>
-        </w:rPr>
-        <w:t xml:space="preserve"> process to develop that would allow a fixed set of sound textures and actions to interact with unpredictable events.</w:t>
+        <w:t>I composed this piece for members of TAK ensemble during the Fall semester 2021. From the start I knew I wanted to work on a piece that involved setting up a series of constraints but that left room enough for the performers to explore the space thus created. I wanted to explore the “space” metaphor not as a 3-dimensional cartesian plane (which may have involved overly determining performance parameters) but as a space whose meaning is given by a process of shared embodying. I was interested in allowing a process to develop that would allow a fixed set of sound textures and actions to interact with unpredictable events.</w:t>
       </w:r>
     </w:p>
     <w:p>

</xml_diff>